<commit_message>
small tweaks in documentation
</commit_message>
<xml_diff>
--- a/doc/Event-Mention-Detection-scoring-v3.docx
+++ b/doc/Event-Mention-Detection-scoring-v3.docx
@@ -232,6 +232,26 @@
       </w:r>
       <w:proofErr w:type="spellEnd"/>
     </w:p>
+    <w:p>
+      <w:pPr>
+        <w:pStyle w:val="ListParagraph"/>
+        <w:numPr>
+          <w:ilvl w:val="0"/>
+          <w:numId w:val="4"/>
+        </w:numPr>
+      </w:pPr>
+      <w:r>
+        <w:t>Diff</w:t>
+      </w:r>
+      <w:r>
+        <w:t xml:space="preserve">erent event mentions should include </w:t>
+      </w:r>
+      <w:r>
+        <w:t>the same token</w:t>
+      </w:r>
+      <w:bookmarkStart w:id="0" w:name="_GoBack"/>
+      <w:bookmarkEnd w:id="0"/>
+    </w:p>
     <w:p/>
     <w:p>
       <w:pPr>
@@ -897,7 +917,6 @@
     <w:p/>
     <w:p>
       <w:r>
-        <w:lastRenderedPageBreak/>
         <w:t xml:space="preserve">   Let </w:t>
       </w:r>
       <w:proofErr w:type="spellStart"/>
@@ -1275,13 +1294,19 @@
         <w:t xml:space="preserve"> </w:t>
       </w:r>
       <w:r>
-        <w:t xml:space="preserve">in the </w:t>
+        <w:t xml:space="preserve">in </w:t>
       </w:r>
       <w:r>
         <w:t>Gold Standard</w:t>
       </w:r>
       <w:r>
-        <w:t xml:space="preserve"> file, in position &lt;score2&gt; </w:t>
+        <w:t xml:space="preserve">, </w:t>
+      </w:r>
+      <w:r>
+        <w:t xml:space="preserve">in </w:t>
+      </w:r>
+      <w:r>
+        <w:t xml:space="preserve">position &lt;score2&gt; </w:t>
       </w:r>
     </w:p>
     <w:p>
@@ -1390,14 +1415,23 @@
     <w:p/>
     <w:p>
       <w:r>
+        <w:rPr>
+          <w:b/>
+        </w:rPr>
         <w:t xml:space="preserve">Subroutine </w:t>
       </w:r>
       <w:proofErr w:type="gramStart"/>
       <w:r>
+        <w:rPr>
+          <w:b/>
+        </w:rPr>
         <w:t>OVERLAP(</w:t>
       </w:r>
       <w:proofErr w:type="gramEnd"/>
       <w:r>
+        <w:rPr>
+          <w:b/>
+        </w:rPr>
         <w:t>G,S):</w:t>
       </w:r>
     </w:p>
@@ -1565,10 +1599,248 @@
     </w:p>
     <w:p>
       <w:r>
+        <w:t xml:space="preserve">  RETURN score</w:t>
+      </w:r>
+    </w:p>
+    <w:p>
+      <w:r>
         <w:t>End Subroutine</w:t>
       </w:r>
     </w:p>
     <w:p/>
+    <w:p>
+      <w:pPr>
+        <w:rPr>
+          <w:b/>
+        </w:rPr>
+      </w:pPr>
+      <w:r>
+        <w:rPr>
+          <w:b/>
+        </w:rPr>
+        <w:t xml:space="preserve">Subroutine </w:t>
+      </w:r>
+      <w:proofErr w:type="gramStart"/>
+      <w:r>
+        <w:rPr>
+          <w:b/>
+        </w:rPr>
+        <w:t>OVERLAP</w:t>
+      </w:r>
+      <w:r>
+        <w:rPr>
+          <w:b/>
+        </w:rPr>
+        <w:t>2</w:t>
+      </w:r>
+      <w:r>
+        <w:rPr>
+          <w:b/>
+        </w:rPr>
+        <w:t>(</w:t>
+      </w:r>
+      <w:proofErr w:type="gramEnd"/>
+      <w:r>
+        <w:rPr>
+          <w:b/>
+        </w:rPr>
+        <w:t>G,S):</w:t>
+      </w:r>
+      <w:r>
+        <w:rPr>
+          <w:b/>
+        </w:rPr>
+        <w:t xml:space="preserve"> #NOTE2</w:t>
+      </w:r>
+    </w:p>
+    <w:p>
+      <w:r>
+        <w:t xml:space="preserve">  IF </w:t>
+      </w:r>
+      <w:r>
+        <w:t xml:space="preserve">G == S, </w:t>
+      </w:r>
+      <w:proofErr w:type="gramStart"/>
+      <w:r>
+        <w:t>THEN</w:t>
+      </w:r>
+      <w:r>
+        <w:t xml:space="preserve"> </w:t>
+      </w:r>
+      <w:r>
+        <w:t xml:space="preserve"> score</w:t>
+      </w:r>
+      <w:proofErr w:type="gramEnd"/>
+      <w:r>
+        <w:t xml:space="preserve"> := 1.0</w:t>
+      </w:r>
+    </w:p>
+    <w:p>
+      <w:r>
+        <w:t xml:space="preserve">  IF G</w:t>
+      </w:r>
+      <w:r>
+        <w:rPr>
+          <w:rFonts w:ascii="ＭＳ ゴシック" w:eastAsia="ＭＳ ゴシック" w:hAnsi="ＭＳ ゴシック" w:hint="eastAsia"/>
+          <w:color w:val="000000"/>
+        </w:rPr>
+        <w:t>∧</w:t>
+      </w:r>
+      <w:r>
+        <w:t xml:space="preserve">S </w:t>
+      </w:r>
+      <w:r>
+        <w:t>== {}</w:t>
+      </w:r>
+      <w:r>
+        <w:t xml:space="preserve">, </w:t>
+      </w:r>
+      <w:r>
+        <w:t>THEN</w:t>
+      </w:r>
+      <w:r>
+        <w:t xml:space="preserve"> </w:t>
+      </w:r>
+      <w:proofErr w:type="gramStart"/>
+      <w:r>
+        <w:t>score :=</w:t>
+      </w:r>
+      <w:proofErr w:type="gramEnd"/>
+      <w:r>
+        <w:t xml:space="preserve"> 0.0</w:t>
+      </w:r>
+    </w:p>
+    <w:p>
+      <w:r>
+        <w:t xml:space="preserve">  ELSE</w:t>
+      </w:r>
+      <w:r>
+        <w:t xml:space="preserve"> </w:t>
+      </w:r>
+    </w:p>
+    <w:p>
+      <w:pPr>
+        <w:ind w:firstLine="720"/>
+      </w:pPr>
+      <w:proofErr w:type="spellStart"/>
+      <w:proofErr w:type="gramStart"/>
+      <w:r>
+        <w:t>precision</w:t>
+      </w:r>
+      <w:proofErr w:type="gramEnd"/>
+      <w:r>
+        <w:t>_m</w:t>
+      </w:r>
+      <w:proofErr w:type="spellEnd"/>
+      <w:r>
+        <w:t xml:space="preserve"> </w:t>
+      </w:r>
+      <w:r>
+        <w:t>:= (|S</w:t>
+      </w:r>
+      <w:r>
+        <w:rPr>
+          <w:rFonts w:ascii="ＭＳ ゴシック" w:eastAsia="ＭＳ ゴシック" w:hAnsi="ＭＳ ゴシック" w:hint="eastAsia"/>
+          <w:color w:val="000000"/>
+        </w:rPr>
+        <w:t>∧</w:t>
+      </w:r>
+      <w:r>
+        <w:t>G|)/|S</w:t>
+      </w:r>
+      <w:r>
+        <w:t xml:space="preserve">| </w:t>
+      </w:r>
+    </w:p>
+    <w:p>
+      <w:pPr>
+        <w:ind w:firstLine="720"/>
+      </w:pPr>
+      <w:proofErr w:type="spellStart"/>
+      <w:proofErr w:type="gramStart"/>
+      <w:r>
+        <w:t>recall</w:t>
+      </w:r>
+      <w:proofErr w:type="gramEnd"/>
+      <w:r>
+        <w:t>_m</w:t>
+      </w:r>
+      <w:proofErr w:type="spellEnd"/>
+      <w:r>
+        <w:t xml:space="preserve"> := (|S</w:t>
+      </w:r>
+      <w:r>
+        <w:rPr>
+          <w:rFonts w:ascii="ＭＳ ゴシック" w:eastAsia="ＭＳ ゴシック" w:hAnsi="ＭＳ ゴシック" w:hint="eastAsia"/>
+          <w:color w:val="000000"/>
+        </w:rPr>
+        <w:t>∧</w:t>
+      </w:r>
+      <w:r>
+        <w:t>G|)/|G</w:t>
+      </w:r>
+      <w:r>
+        <w:t xml:space="preserve">| </w:t>
+      </w:r>
+    </w:p>
+    <w:p>
+      <w:r>
+        <w:t xml:space="preserve">              </w:t>
+      </w:r>
+      <w:proofErr w:type="gramStart"/>
+      <w:r>
+        <w:t>score</w:t>
+      </w:r>
+      <w:proofErr w:type="gramEnd"/>
+      <w:r>
+        <w:t xml:space="preserve"> := </w:t>
+      </w:r>
+      <w:r>
+        <w:t>2*</w:t>
+      </w:r>
+      <w:proofErr w:type="spellStart"/>
+      <w:r>
+        <w:t>precision_m</w:t>
+      </w:r>
+      <w:proofErr w:type="spellEnd"/>
+      <w:r>
+        <w:t>*</w:t>
+      </w:r>
+      <w:proofErr w:type="spellStart"/>
+      <w:r>
+        <w:t>recall_m</w:t>
+      </w:r>
+      <w:proofErr w:type="spellEnd"/>
+      <w:r>
+        <w:t xml:space="preserve"> / (</w:t>
+      </w:r>
+      <w:proofErr w:type="spellStart"/>
+      <w:r>
+        <w:t>precision_m</w:t>
+      </w:r>
+      <w:proofErr w:type="spellEnd"/>
+      <w:r>
+        <w:t xml:space="preserve"> + </w:t>
+      </w:r>
+      <w:proofErr w:type="spellStart"/>
+      <w:r>
+        <w:t>recall_m</w:t>
+      </w:r>
+      <w:proofErr w:type="spellEnd"/>
+      <w:r>
+        <w:t>)</w:t>
+      </w:r>
+    </w:p>
+    <w:p>
+      <w:r>
+        <w:t xml:space="preserve">   RETURN score</w:t>
+      </w:r>
+    </w:p>
+    <w:p>
+      <w:r>
+        <w:t>End Subroutine</w:t>
+      </w:r>
+    </w:p>
     <w:p/>
     <w:p>
       <w:r>
@@ -1578,18 +1850,49 @@
         <w:t xml:space="preserve">: </w:t>
       </w:r>
       <w:r>
-        <w:t>Invisible words are ignored in scoring.  They include: determiners</w:t>
-      </w:r>
-      <w:proofErr w:type="gramStart"/>
-      <w:r>
-        <w:t xml:space="preserve">, </w:t>
-      </w:r>
-      <w:r>
-        <w:t>…?</w:t>
+        <w:t xml:space="preserve">Invisible words are ignored in scoring.  </w:t>
+      </w:r>
+      <w:r>
+        <w:t>They include: determiners {the, a, an}, pronouns {I, you, he</w:t>
+      </w:r>
+      <w:r>
+        <w:t>, she, we, they</w:t>
+      </w:r>
+      <w:r>
+        <w:t>, his, her, my, your, mine, yours, our, ours}, relative pr</w:t>
+      </w:r>
+      <w:r>
+        <w:t>onouns {who, what, where, when</w:t>
+      </w:r>
+      <w:r>
+        <w:t>}</w:t>
+      </w:r>
+      <w:proofErr w:type="gramStart"/>
+      <w:r>
+        <w:t>, …?</w:t>
       </w:r>
       <w:proofErr w:type="gramEnd"/>
       <w:r>
         <w:t xml:space="preserve"> </w:t>
+      </w:r>
+    </w:p>
+    <w:p>
+      <w:r>
+        <w:t>“</w:t>
+      </w:r>
+      <w:proofErr w:type="gramStart"/>
+      <w:r>
+        <w:t>it</w:t>
+      </w:r>
+      <w:proofErr w:type="gramEnd"/>
+      <w:r>
+        <w:t>” and “that” are removed from the list because they can be resolved as nominal event mentions sometime.</w:t>
+      </w:r>
+    </w:p>
+    <w:p/>
+    <w:p>
+      <w:r>
+        <w:t>Note 2: Overlap2 is an alternative routine to calculate overlap. It actually provides an upper bound of the score computed by Overlap.</w:t>
       </w:r>
     </w:p>
     <w:p/>
@@ -1791,8 +2094,6 @@
         </w:rPr>
         <w:t xml:space="preserve">] to school </w:t>
       </w:r>
-      <w:bookmarkStart w:id="0" w:name="_GoBack"/>
-      <w:bookmarkEnd w:id="0"/>
     </w:p>
     <w:p>
       <w:pPr>

</xml_diff>